<commit_message>
Nettoyage des dossiers et peaufinage du site
</commit_message>
<xml_diff>
--- a/Documentation/tp3_presentation.docx
+++ b/Documentation/tp3_presentation.docx
@@ -1608,7 +1608,19 @@
         <w:rPr>
           <w:lang w:val="fr-CA"/>
         </w:rPr>
-        <w:t xml:space="preserve">Pour la majorité du site, nous sommes très fières de ce que nous avons accomplies ensemble. </w:t>
+        <w:t xml:space="preserve">Pour la majorité du site, nous sommes très </w:t>
+      </w:r>
+      <w:r>
+        <w:rPr>
+          <w:lang w:val="fr-CA"/>
+        </w:rPr>
+        <w:t>fiers</w:t>
+      </w:r>
+      <w:r>
+        <w:rPr>
+          <w:lang w:val="fr-CA"/>
+        </w:rPr>
+        <w:t xml:space="preserve"> de ce que nous avons accomplies ensemble. </w:t>
       </w:r>
       <w:r>
         <w:rPr>
@@ -1905,7 +1917,7 @@
         <v:path o:extrusionok="f" gradientshapeok="t" o:connecttype="rect"/>
         <o:lock v:ext="edit" aspectratio="t"/>
       </v:shapetype>
-      <v:shape id="_x0000_i1056" type="#_x0000_t75" alt="Star with solid fill" style="width:22.05pt;height:22.05pt;visibility:visible" o:gfxdata="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" o:bullet="t">
+      <v:shape id="_x0000_i1059" type="#_x0000_t75" alt="Star with solid fill" style="width:21.75pt;height:21.75pt;visibility:visible" o:gfxdata="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" o:bullet="t">
         <v:imagedata r:id="rId1" o:title="" croptop="-1517f" cropbottom="-1214f" cropleft="-2882f"/>
       </v:shape>
     </w:pict>

</xml_diff>